<commit_message>
Added secrets management examples
</commit_message>
<xml_diff>
--- a/service_invocation/Commands.docx
+++ b/service_invocation/Commands.docx
@@ -210,7 +210,25 @@
           <w:sz w:val="20"/>
           <w:szCs w:val="20"/>
         </w:rPr>
-        <w:t xml:space="preserve">go build </w:t>
+        <w:t xml:space="preserve">dapr run --app-id </w:t>
+      </w:r>
+      <w:r>
+        <w:rPr>
+          <w:rFonts w:cstheme="minorHAnsi"/>
+          <w:color w:val="000000"/>
+          <w:sz w:val="20"/>
+          <w:szCs w:val="20"/>
+        </w:rPr>
+        <w:t xml:space="preserve">orderprocessingservice --app-port 6001 --dapr-http-port 3601 --dapr-grpc-port 60001 go run </w:t>
+      </w:r>
+      <w:r>
+        <w:rPr>
+          <w:rFonts w:cstheme="minorHAnsi"/>
+          <w:color w:val="000000"/>
+          <w:sz w:val="20"/>
+          <w:szCs w:val="20"/>
+        </w:rPr>
+        <w:t xml:space="preserve"> </w:t>
       </w:r>
       <w:r>
         <w:rPr>
@@ -224,6 +242,7 @@
       <w:r>
         <w:rPr>
           <w:rFonts w:cstheme="minorHAnsi"/>
+          <w:color w:val="000000"/>
           <w:sz w:val="20"/>
           <w:szCs w:val="20"/>
         </w:rPr>
@@ -238,6 +257,15 @@
           <w:szCs w:val="20"/>
         </w:rPr>
       </w:pPr>
+    </w:p>
+    <w:p>
+      <w:pPr>
+        <w:rPr>
+          <w:rFonts w:cstheme="minorHAnsi"/>
+          <w:sz w:val="20"/>
+          <w:szCs w:val="20"/>
+        </w:rPr>
+      </w:pPr>
       <w:r>
         <w:rPr>
           <w:rFonts w:cstheme="minorHAnsi"/>
@@ -253,33 +281,97 @@
           <w:sz w:val="20"/>
           <w:szCs w:val="20"/>
         </w:rPr>
-        <w:t>orderprocessingservice --app-port 6001 --dapr-http-port 3601 --dapr-grpc-port 60001 go run ./OrderProcessingService</w:t>
-      </w:r>
-    </w:p>
-    <w:p>
-      <w:pPr>
-        <w:rPr>
-          <w:rFonts w:cstheme="minorHAnsi"/>
-          <w:sz w:val="20"/>
-          <w:szCs w:val="20"/>
-        </w:rPr>
-      </w:pPr>
-    </w:p>
-    <w:p>
-      <w:pPr>
-        <w:rPr>
-          <w:rFonts w:cstheme="minorHAnsi"/>
-          <w:sz w:val="20"/>
-          <w:szCs w:val="20"/>
-        </w:rPr>
-      </w:pPr>
-      <w:r>
-        <w:rPr>
-          <w:rFonts w:cstheme="minorHAnsi"/>
-          <w:sz w:val="20"/>
-          <w:szCs w:val="20"/>
-        </w:rPr>
-        <w:t xml:space="preserve">go build </w:t>
+        <w:t>checkout</w:t>
+      </w:r>
+      <w:r>
+        <w:rPr>
+          <w:rFonts w:cstheme="minorHAnsi"/>
+          <w:color w:val="000000"/>
+          <w:sz w:val="20"/>
+          <w:szCs w:val="20"/>
+        </w:rPr>
+        <w:t>s</w:t>
+      </w:r>
+      <w:r>
+        <w:rPr>
+          <w:rFonts w:cstheme="minorHAnsi"/>
+          <w:color w:val="000000"/>
+          <w:sz w:val="20"/>
+          <w:szCs w:val="20"/>
+        </w:rPr>
+        <w:t>ervice</w:t>
+      </w:r>
+      <w:r>
+        <w:rPr>
+          <w:rFonts w:cstheme="minorHAnsi"/>
+          <w:color w:val="000000"/>
+          <w:sz w:val="20"/>
+          <w:szCs w:val="20"/>
+        </w:rPr>
+        <w:t xml:space="preserve"> --app-port 600</w:t>
+      </w:r>
+      <w:r>
+        <w:rPr>
+          <w:rFonts w:cstheme="minorHAnsi"/>
+          <w:color w:val="000000"/>
+          <w:sz w:val="20"/>
+          <w:szCs w:val="20"/>
+        </w:rPr>
+        <w:t>2</w:t>
+      </w:r>
+      <w:r>
+        <w:rPr>
+          <w:rFonts w:cstheme="minorHAnsi"/>
+          <w:color w:val="000000"/>
+          <w:sz w:val="20"/>
+          <w:szCs w:val="20"/>
+        </w:rPr>
+        <w:t xml:space="preserve"> --dapr-http-port 360</w:t>
+      </w:r>
+      <w:r>
+        <w:rPr>
+          <w:rFonts w:cstheme="minorHAnsi"/>
+          <w:color w:val="000000"/>
+          <w:sz w:val="20"/>
+          <w:szCs w:val="20"/>
+        </w:rPr>
+        <w:t>2</w:t>
+      </w:r>
+      <w:r>
+        <w:rPr>
+          <w:rFonts w:cstheme="minorHAnsi"/>
+          <w:color w:val="000000"/>
+          <w:sz w:val="20"/>
+          <w:szCs w:val="20"/>
+        </w:rPr>
+        <w:t xml:space="preserve"> --dapr-grpc-port 6000</w:t>
+      </w:r>
+      <w:r>
+        <w:rPr>
+          <w:rFonts w:cstheme="minorHAnsi"/>
+          <w:color w:val="000000"/>
+          <w:sz w:val="20"/>
+          <w:szCs w:val="20"/>
+        </w:rPr>
+        <w:t>2</w:t>
+      </w:r>
+      <w:r>
+        <w:rPr>
+          <w:rFonts w:cstheme="minorHAnsi"/>
+          <w:color w:val="000000"/>
+          <w:sz w:val="20"/>
+          <w:szCs w:val="20"/>
+        </w:rPr>
+        <w:t xml:space="preserve"> go run </w:t>
+      </w:r>
+      <w:r>
+        <w:rPr>
+          <w:rFonts w:cstheme="minorHAnsi"/>
+          <w:color w:val="000000"/>
+          <w:sz w:val="20"/>
+          <w:szCs w:val="20"/>
+        </w:rPr>
+        <w:t xml:space="preserve"> </w:t>
       </w:r>
       <w:r>
         <w:rPr>
@@ -293,126 +385,11 @@
       <w:r>
         <w:rPr>
           <w:rFonts w:cstheme="minorHAnsi"/>
+          <w:color w:val="000000"/>
           <w:sz w:val="20"/>
           <w:szCs w:val="20"/>
         </w:rPr>
         <w:t>.go</w:t>
-      </w:r>
-    </w:p>
-    <w:p>
-      <w:pPr>
-        <w:rPr>
-          <w:rFonts w:cstheme="minorHAnsi"/>
-          <w:sz w:val="20"/>
-          <w:szCs w:val="20"/>
-        </w:rPr>
-      </w:pPr>
-      <w:r>
-        <w:rPr>
-          <w:rFonts w:cstheme="minorHAnsi"/>
-          <w:sz w:val="20"/>
-          <w:szCs w:val="20"/>
-        </w:rPr>
-        <w:t xml:space="preserve">dapr run --app-id </w:t>
-      </w:r>
-      <w:r>
-        <w:rPr>
-          <w:rFonts w:cstheme="minorHAnsi"/>
-          <w:color w:val="000000"/>
-          <w:sz w:val="20"/>
-          <w:szCs w:val="20"/>
-        </w:rPr>
-        <w:t>checkout</w:t>
-      </w:r>
-      <w:r>
-        <w:rPr>
-          <w:rFonts w:cstheme="minorHAnsi"/>
-          <w:color w:val="000000"/>
-          <w:sz w:val="20"/>
-          <w:szCs w:val="20"/>
-        </w:rPr>
-        <w:t>s</w:t>
-      </w:r>
-      <w:r>
-        <w:rPr>
-          <w:rFonts w:cstheme="minorHAnsi"/>
-          <w:color w:val="000000"/>
-          <w:sz w:val="20"/>
-          <w:szCs w:val="20"/>
-        </w:rPr>
-        <w:t>ervice</w:t>
-      </w:r>
-      <w:r>
-        <w:rPr>
-          <w:rFonts w:cstheme="minorHAnsi"/>
-          <w:color w:val="000000"/>
-          <w:sz w:val="20"/>
-          <w:szCs w:val="20"/>
-        </w:rPr>
-        <w:t xml:space="preserve"> --app-port 600</w:t>
-      </w:r>
-      <w:r>
-        <w:rPr>
-          <w:rFonts w:cstheme="minorHAnsi"/>
-          <w:color w:val="000000"/>
-          <w:sz w:val="20"/>
-          <w:szCs w:val="20"/>
-        </w:rPr>
-        <w:t>2</w:t>
-      </w:r>
-      <w:r>
-        <w:rPr>
-          <w:rFonts w:cstheme="minorHAnsi"/>
-          <w:color w:val="000000"/>
-          <w:sz w:val="20"/>
-          <w:szCs w:val="20"/>
-        </w:rPr>
-        <w:t xml:space="preserve"> --dapr-http-port 360</w:t>
-      </w:r>
-      <w:r>
-        <w:rPr>
-          <w:rFonts w:cstheme="minorHAnsi"/>
-          <w:color w:val="000000"/>
-          <w:sz w:val="20"/>
-          <w:szCs w:val="20"/>
-        </w:rPr>
-        <w:t>2</w:t>
-      </w:r>
-      <w:r>
-        <w:rPr>
-          <w:rFonts w:cstheme="minorHAnsi"/>
-          <w:color w:val="000000"/>
-          <w:sz w:val="20"/>
-          <w:szCs w:val="20"/>
-        </w:rPr>
-        <w:t xml:space="preserve"> --dapr-grpc-port 6000</w:t>
-      </w:r>
-      <w:r>
-        <w:rPr>
-          <w:rFonts w:cstheme="minorHAnsi"/>
-          <w:color w:val="000000"/>
-          <w:sz w:val="20"/>
-          <w:szCs w:val="20"/>
-        </w:rPr>
-        <w:t>2</w:t>
-      </w:r>
-      <w:r>
-        <w:rPr>
-          <w:rFonts w:cstheme="minorHAnsi"/>
-          <w:color w:val="000000"/>
-          <w:sz w:val="20"/>
-          <w:szCs w:val="20"/>
-        </w:rPr>
-        <w:t xml:space="preserve"> go run ./ </w:t>
-      </w:r>
-      <w:r>
-        <w:rPr>
-          <w:rFonts w:cstheme="minorHAnsi"/>
-          <w:color w:val="000000"/>
-          <w:sz w:val="20"/>
-          <w:szCs w:val="20"/>
-        </w:rPr>
-        <w:t>CheckoutService</w:t>
       </w:r>
     </w:p>
     <w:p>
@@ -934,6 +911,7 @@
         <w:rPr>
           <w:rFonts w:cstheme="minorHAnsi"/>
         </w:rPr>
+        <w:lastRenderedPageBreak/>
         <w:tab/>
       </w:r>
     </w:p>

</xml_diff>